<commit_message>
Cambios en nombre de recursos
Cambios en nombre de recursos
</commit_message>
<xml_diff>
--- a/fuentes/contenidos/grado10/guion12/CN_10_12_CO.docx
+++ b/fuentes/contenidos/grado10/guion12/CN_10_12_CO.docx
@@ -2473,47 +2473,7 @@
                 <w:lang w:val="es-CO"/>
               </w:rPr>
               <w:lastRenderedPageBreak/>
-              <w:t xml:space="preserve">Código </w:t>
-            </w:r>
-            <w:proofErr w:type="spellStart"/>
-            <w:r>
-              <w:rPr>
-                <w:rFonts w:ascii="Arial" w:hAnsi="Arial" w:cs="Arial"/>
-                <w:b/>
-                <w:color w:val="000000"/>
-                <w:lang w:val="es-CO"/>
-              </w:rPr>
-              <w:t>Shutterstock</w:t>
-            </w:r>
-            <w:proofErr w:type="spellEnd"/>
-            <w:r>
-              <w:rPr>
-                <w:rFonts w:ascii="Arial" w:hAnsi="Arial" w:cs="Arial"/>
-                <w:b/>
-                <w:color w:val="000000"/>
-                <w:lang w:val="es-CO"/>
-              </w:rPr>
-              <w:t xml:space="preserve"> (o URL o la ruta en </w:t>
-            </w:r>
-            <w:proofErr w:type="spellStart"/>
-            <w:r>
-              <w:rPr>
-                <w:rFonts w:ascii="Arial" w:hAnsi="Arial" w:cs="Arial"/>
-                <w:b/>
-                <w:color w:val="000000"/>
-                <w:lang w:val="es-CO"/>
-              </w:rPr>
-              <w:t>AulaPlaneta</w:t>
-            </w:r>
-            <w:proofErr w:type="spellEnd"/>
-            <w:r>
-              <w:rPr>
-                <w:rFonts w:ascii="Arial" w:hAnsi="Arial" w:cs="Arial"/>
-                <w:b/>
-                <w:color w:val="000000"/>
-                <w:lang w:val="es-CO"/>
-              </w:rPr>
-              <w:t>)</w:t>
+              <w:t>Código Shutterstock (o URL o la ruta en AulaPlaneta)</w:t>
             </w:r>
           </w:p>
         </w:tc>
@@ -3028,7 +2988,6 @@
         </w:rPr>
         <w:t xml:space="preserve"> </w:t>
       </w:r>
-      <w:proofErr w:type="spellStart"/>
       <w:r>
         <w:rPr>
           <w:rFonts w:ascii="Arial Unicode MS" w:eastAsia="Arial Unicode MS" w:hAnsi="Arial Unicode MS" w:cs="Arial Unicode MS"/>
@@ -3039,7 +2998,6 @@
         </w:rPr>
         <w:t>NaCl</w:t>
       </w:r>
-      <w:proofErr w:type="spellEnd"/>
       <w:r>
         <w:rPr>
           <w:rFonts w:ascii="Arial Unicode MS" w:eastAsia="Arial Unicode MS" w:hAnsi="Arial Unicode MS" w:cs="Arial Unicode MS"/>
@@ -5115,25 +5073,14 @@
               </w:rPr>
               <w:t xml:space="preserve"> </w:t>
             </w:r>
-            <w:proofErr w:type="spellStart"/>
-            <w:r>
-              <w:rPr>
-                <w:rFonts w:ascii="Arial Unicode MS" w:eastAsia="Arial Unicode MS" w:hAnsi="Arial Unicode MS" w:cs="Arial Unicode MS"/>
-                <w:sz w:val="22"/>
-                <w:szCs w:val="22"/>
-                <w:lang w:val="es-CO"/>
-              </w:rPr>
-              <w:t>Amedeo</w:t>
-            </w:r>
-            <w:proofErr w:type="spellEnd"/>
-            <w:r>
-              <w:rPr>
-                <w:rFonts w:ascii="Arial Unicode MS" w:eastAsia="Arial Unicode MS" w:hAnsi="Arial Unicode MS" w:cs="Arial Unicode MS"/>
-                <w:sz w:val="22"/>
-                <w:szCs w:val="22"/>
-                <w:lang w:val="es-CO"/>
-              </w:rPr>
-              <w:t xml:space="preserve"> Avogadro</w:t>
+            <w:r>
+              <w:rPr>
+                <w:rFonts w:ascii="Arial Unicode MS" w:eastAsia="Arial Unicode MS" w:hAnsi="Arial Unicode MS" w:cs="Arial Unicode MS"/>
+                <w:sz w:val="22"/>
+                <w:szCs w:val="22"/>
+                <w:lang w:val="es-CO"/>
+              </w:rPr>
+              <w:t>Amedeo Avogadro</w:t>
             </w:r>
             <w:r>
               <w:rPr>
@@ -5514,47 +5461,7 @@
                 <w:color w:val="000000"/>
                 <w:lang w:val="es-CO"/>
               </w:rPr>
-              <w:t xml:space="preserve">Código </w:t>
-            </w:r>
-            <w:proofErr w:type="spellStart"/>
-            <w:r>
-              <w:rPr>
-                <w:rFonts w:ascii="Arial" w:hAnsi="Arial" w:cs="Arial"/>
-                <w:b/>
-                <w:color w:val="000000"/>
-                <w:lang w:val="es-CO"/>
-              </w:rPr>
-              <w:t>Shutterstock</w:t>
-            </w:r>
-            <w:proofErr w:type="spellEnd"/>
-            <w:r>
-              <w:rPr>
-                <w:rFonts w:ascii="Arial" w:hAnsi="Arial" w:cs="Arial"/>
-                <w:b/>
-                <w:color w:val="000000"/>
-                <w:lang w:val="es-CO"/>
-              </w:rPr>
-              <w:t xml:space="preserve"> (o URL o la ruta en </w:t>
-            </w:r>
-            <w:proofErr w:type="spellStart"/>
-            <w:r>
-              <w:rPr>
-                <w:rFonts w:ascii="Arial" w:hAnsi="Arial" w:cs="Arial"/>
-                <w:b/>
-                <w:color w:val="000000"/>
-                <w:lang w:val="es-CO"/>
-              </w:rPr>
-              <w:t>AulaPlaneta</w:t>
-            </w:r>
-            <w:proofErr w:type="spellEnd"/>
-            <w:r>
-              <w:rPr>
-                <w:rFonts w:ascii="Arial" w:hAnsi="Arial" w:cs="Arial"/>
-                <w:b/>
-                <w:color w:val="000000"/>
-                <w:lang w:val="es-CO"/>
-              </w:rPr>
-              <w:t>)</w:t>
+              <w:t>Código Shutterstock (o URL o la ruta en AulaPlaneta)</w:t>
             </w:r>
           </w:p>
         </w:tc>
@@ -5660,9 +5567,27 @@
                 <w:color w:val="000000"/>
                 <w:lang w:val="es-CO"/>
               </w:rPr>
-              <w:t xml:space="preserve">Huevos </w:t>
-            </w:r>
-            <w:proofErr w:type="spellStart"/>
+              <w:t>Huevos shutterstock 58870661</w:t>
+            </w:r>
+          </w:p>
+          <w:p>
+            <w:pPr>
+              <w:spacing w:after="0" w:line="276" w:lineRule="auto"/>
+              <w:jc w:val="both"/>
+              <w:rPr>
+                <w:rFonts w:ascii="Arial" w:hAnsi="Arial" w:cs="Arial"/>
+                <w:color w:val="000000"/>
+                <w:lang w:val="es-CO"/>
+              </w:rPr>
+            </w:pPr>
+            <w:r>
+              <w:rPr>
+                <w:rFonts w:ascii="Arial" w:hAnsi="Arial" w:cs="Arial"/>
+                <w:color w:val="000000"/>
+                <w:lang w:val="es-CO"/>
+              </w:rPr>
+              <w:t xml:space="preserve">Tornillos </w:t>
+            </w:r>
             <w:r>
               <w:rPr>
                 <w:rFonts w:ascii="Arial" w:hAnsi="Arial" w:cs="Arial"/>
@@ -5671,44 +5596,6 @@
               </w:rPr>
               <w:t>shutterstock</w:t>
             </w:r>
-            <w:proofErr w:type="spellEnd"/>
-            <w:r>
-              <w:rPr>
-                <w:rFonts w:ascii="Arial" w:hAnsi="Arial" w:cs="Arial"/>
-                <w:color w:val="000000"/>
-                <w:lang w:val="es-CO"/>
-              </w:rPr>
-              <w:t xml:space="preserve"> 58870661</w:t>
-            </w:r>
-          </w:p>
-          <w:p>
-            <w:pPr>
-              <w:spacing w:after="0" w:line="276" w:lineRule="auto"/>
-              <w:jc w:val="both"/>
-              <w:rPr>
-                <w:rFonts w:ascii="Arial" w:hAnsi="Arial" w:cs="Arial"/>
-                <w:color w:val="000000"/>
-                <w:lang w:val="es-CO"/>
-              </w:rPr>
-            </w:pPr>
-            <w:r>
-              <w:rPr>
-                <w:rFonts w:ascii="Arial" w:hAnsi="Arial" w:cs="Arial"/>
-                <w:color w:val="000000"/>
-                <w:lang w:val="es-CO"/>
-              </w:rPr>
-              <w:t xml:space="preserve">Tornillos </w:t>
-            </w:r>
-            <w:proofErr w:type="spellStart"/>
-            <w:r>
-              <w:rPr>
-                <w:rFonts w:ascii="Arial" w:hAnsi="Arial" w:cs="Arial"/>
-                <w:color w:val="000000"/>
-                <w:lang w:val="es-CO"/>
-              </w:rPr>
-              <w:t>shutterstock</w:t>
-            </w:r>
-            <w:proofErr w:type="spellEnd"/>
             <w:r>
               <w:rPr>
                 <w:rFonts w:ascii="Arial" w:hAnsi="Arial" w:cs="Arial"/>
@@ -6144,29 +6031,7 @@
                 <w:szCs w:val="22"/>
                 <w:lang w:val="es-CO"/>
               </w:rPr>
-              <w:t xml:space="preserve">4 ESO/Física y química/Las reacciones químicas/Los cálculos </w:t>
-            </w:r>
-            <w:proofErr w:type="spellStart"/>
-            <w:r>
-              <w:rPr>
-                <w:rFonts w:ascii="Arial Unicode MS" w:eastAsia="Arial Unicode MS" w:hAnsi="Arial Unicode MS" w:cs="Arial Unicode MS"/>
-                <w:color w:val="000000"/>
-                <w:sz w:val="22"/>
-                <w:szCs w:val="22"/>
-                <w:lang w:val="es-CO"/>
-              </w:rPr>
-              <w:t>estequiométricos</w:t>
-            </w:r>
-            <w:proofErr w:type="spellEnd"/>
-            <w:r>
-              <w:rPr>
-                <w:rFonts w:ascii="Arial Unicode MS" w:eastAsia="Arial Unicode MS" w:hAnsi="Arial Unicode MS" w:cs="Arial Unicode MS"/>
-                <w:color w:val="000000"/>
-                <w:sz w:val="22"/>
-                <w:szCs w:val="22"/>
-                <w:lang w:val="es-CO"/>
-              </w:rPr>
-              <w:t xml:space="preserve">/Calcula el número de moles/Profundiza </w:t>
+              <w:t xml:space="preserve">4 ESO/Física y química/Las reacciones químicas/Los cálculos estequiométricos/Calcula el número de moles/Profundiza </w:t>
             </w:r>
           </w:p>
         </w:tc>
@@ -7103,27 +6968,7 @@
                 <w:sz w:val="22"/>
                 <w:szCs w:val="22"/>
               </w:rPr>
-              <w:t xml:space="preserve">]. Si se quiere saber más sobre la historia y el concepto de mol, vale la pena hacer clic sobre el enlace de </w:t>
-            </w:r>
-            <w:proofErr w:type="spellStart"/>
-            <w:r>
-              <w:rPr>
-                <w:rStyle w:val="negrita"/>
-                <w:rFonts w:ascii="Arial Unicode MS" w:eastAsia="Arial Unicode MS" w:hAnsi="Arial Unicode MS" w:cs="Arial Unicode MS"/>
-                <w:sz w:val="22"/>
-                <w:szCs w:val="22"/>
-              </w:rPr>
-              <w:t>Visionlearning</w:t>
-            </w:r>
-            <w:proofErr w:type="spellEnd"/>
-            <w:r>
-              <w:rPr>
-                <w:rStyle w:val="negrita"/>
-                <w:rFonts w:ascii="Arial Unicode MS" w:eastAsia="Arial Unicode MS" w:hAnsi="Arial Unicode MS" w:cs="Arial Unicode MS"/>
-                <w:sz w:val="22"/>
-                <w:szCs w:val="22"/>
-              </w:rPr>
-              <w:t xml:space="preserve"> [</w:t>
+              <w:t>]. Si se quiere saber más sobre la historia y el concepto de mol, vale la pena hacer clic sobre el enlace de Visionlearning [</w:t>
             </w:r>
             <w:hyperlink r:id="rId16" w:tgtFrame="_blank" w:history="1">
               <w:r>
@@ -7894,7 +7739,6 @@
               </w:rPr>
               <w:t xml:space="preserve"> </w:t>
             </w:r>
-            <w:proofErr w:type="spellStart"/>
             <w:r>
               <w:rPr>
                 <w:rStyle w:val="cursiva"/>
@@ -7916,7 +7760,6 @@
               </w:rPr>
               <w:t>O</w:t>
             </w:r>
-            <w:proofErr w:type="spellEnd"/>
             <w:r>
               <w:rPr>
                 <w:rStyle w:val="apple-converted-space"/>
@@ -7936,7 +7779,6 @@
               </w:rPr>
               <w:t>= (2 </w:t>
             </w:r>
-            <w:proofErr w:type="gramStart"/>
             <w:r>
               <w:rPr>
                 <w:rFonts w:ascii="Arial Unicode MS" w:eastAsia="Arial Unicode MS" w:hAnsi="Arial Unicode MS" w:cs="Arial Unicode MS"/>
@@ -7946,7 +7788,6 @@
               </w:rPr>
               <w:t>x</w:t>
             </w:r>
-            <w:proofErr w:type="gramEnd"/>
             <w:r>
               <w:rPr>
                 <w:rFonts w:ascii="Arial Unicode MS" w:eastAsia="Arial Unicode MS" w:hAnsi="Arial Unicode MS" w:cs="Arial Unicode MS"/>
@@ -8112,8 +7953,6 @@
                 <w:lang w:val="pt-BR"/>
               </w:rPr>
             </w:pPr>
-            <w:proofErr w:type="spellStart"/>
-            <w:proofErr w:type="gramStart"/>
             <w:r>
               <w:rPr>
                 <w:rStyle w:val="cursiva"/>
@@ -8135,8 +7974,6 @@
               </w:rPr>
               <w:t>C</w:t>
             </w:r>
-            <w:proofErr w:type="spellEnd"/>
-            <w:proofErr w:type="gramEnd"/>
             <w:r>
               <w:rPr>
                 <w:rStyle w:val="apple-converted-space"/>
@@ -8166,7 +8003,6 @@
               </w:rPr>
               <w:t> </w:t>
             </w:r>
-            <w:proofErr w:type="spellStart"/>
             <w:r>
               <w:rPr>
                 <w:rStyle w:val="cursiva"/>
@@ -8188,7 +8024,6 @@
               </w:rPr>
               <w:t>O</w:t>
             </w:r>
-            <w:proofErr w:type="spellEnd"/>
             <w:r>
               <w:rPr>
                 <w:rStyle w:val="apple-converted-space"/>
@@ -8399,27 +8234,7 @@
                 <w:sz w:val="22"/>
                 <w:szCs w:val="22"/>
               </w:rPr>
-              <w:t xml:space="preserve">]. Si quieres saber más sobre el mol y su historia, visita la página de </w:t>
-            </w:r>
-            <w:proofErr w:type="spellStart"/>
-            <w:r>
-              <w:rPr>
-                <w:rStyle w:val="negrita"/>
-                <w:rFonts w:ascii="Arial Unicode MS" w:eastAsia="Arial Unicode MS" w:hAnsi="Arial Unicode MS" w:cs="Arial Unicode MS"/>
-                <w:sz w:val="22"/>
-                <w:szCs w:val="22"/>
-              </w:rPr>
-              <w:t>Visionlearning</w:t>
-            </w:r>
-            <w:proofErr w:type="spellEnd"/>
-            <w:r>
-              <w:rPr>
-                <w:rStyle w:val="negrita"/>
-                <w:rFonts w:ascii="Arial Unicode MS" w:eastAsia="Arial Unicode MS" w:hAnsi="Arial Unicode MS" w:cs="Arial Unicode MS"/>
-                <w:sz w:val="22"/>
-                <w:szCs w:val="22"/>
-              </w:rPr>
-              <w:t xml:space="preserve"> [</w:t>
+              <w:t>]. Si quieres saber más sobre el mol y su historia, visita la página de Visionlearning [</w:t>
             </w:r>
             <w:hyperlink r:id="rId18" w:history="1">
               <w:r>
@@ -9510,47 +9325,7 @@
                 <w:color w:val="000000"/>
                 <w:lang w:val="es-CO"/>
               </w:rPr>
-              <w:t xml:space="preserve">Código </w:t>
-            </w:r>
-            <w:proofErr w:type="spellStart"/>
-            <w:r>
-              <w:rPr>
-                <w:rFonts w:ascii="Arial" w:hAnsi="Arial" w:cs="Arial"/>
-                <w:b/>
-                <w:color w:val="000000"/>
-                <w:lang w:val="es-CO"/>
-              </w:rPr>
-              <w:t>Shutterstock</w:t>
-            </w:r>
-            <w:proofErr w:type="spellEnd"/>
-            <w:r>
-              <w:rPr>
-                <w:rFonts w:ascii="Arial" w:hAnsi="Arial" w:cs="Arial"/>
-                <w:b/>
-                <w:color w:val="000000"/>
-                <w:lang w:val="es-CO"/>
-              </w:rPr>
-              <w:t xml:space="preserve"> (o URL o la ruta en </w:t>
-            </w:r>
-            <w:proofErr w:type="spellStart"/>
-            <w:r>
-              <w:rPr>
-                <w:rFonts w:ascii="Arial" w:hAnsi="Arial" w:cs="Arial"/>
-                <w:b/>
-                <w:color w:val="000000"/>
-                <w:lang w:val="es-CO"/>
-              </w:rPr>
-              <w:t>AulaPlaneta</w:t>
-            </w:r>
-            <w:proofErr w:type="spellEnd"/>
-            <w:r>
-              <w:rPr>
-                <w:rFonts w:ascii="Arial" w:hAnsi="Arial" w:cs="Arial"/>
-                <w:b/>
-                <w:color w:val="000000"/>
-                <w:lang w:val="es-CO"/>
-              </w:rPr>
-              <w:t>)</w:t>
+              <w:t>Código Shutterstock (o URL o la ruta en AulaPlaneta)</w:t>
             </w:r>
           </w:p>
         </w:tc>
@@ -10492,7 +10267,6 @@
           <w:lang w:val="pt-BR"/>
         </w:rPr>
       </w:pPr>
-      <w:proofErr w:type="spellStart"/>
       <w:r>
         <w:rPr>
           <w:rFonts w:ascii="Arial Unicode MS" w:eastAsia="Arial Unicode MS" w:hAnsi="Arial Unicode MS" w:cs="Arial Unicode MS"/>
@@ -10501,9 +10275,8 @@
           <w:szCs w:val="22"/>
           <w:lang w:val="pt-BR"/>
         </w:rPr>
-        <w:t>Masa</w:t>
-      </w:r>
-      <w:proofErr w:type="spellEnd"/>
+        <w:t>Masa molecular</w:t>
+      </w:r>
       <w:r>
         <w:rPr>
           <w:rFonts w:ascii="Arial Unicode MS" w:eastAsia="Arial Unicode MS" w:hAnsi="Arial Unicode MS" w:cs="Arial Unicode MS"/>
@@ -10512,39 +10285,7 @@
           <w:szCs w:val="22"/>
           <w:lang w:val="pt-BR"/>
         </w:rPr>
-        <w:t xml:space="preserve"> molecular</w:t>
-      </w:r>
-      <w:r>
-        <w:rPr>
-          <w:rFonts w:ascii="Arial Unicode MS" w:eastAsia="Arial Unicode MS" w:hAnsi="Arial Unicode MS" w:cs="Arial Unicode MS"/>
-          <w:color w:val="000000" w:themeColor="text1"/>
-          <w:sz w:val="22"/>
-          <w:szCs w:val="22"/>
-          <w:lang w:val="pt-BR"/>
-        </w:rPr>
-        <w:t xml:space="preserve"> </w:t>
-      </w:r>
-      <w:proofErr w:type="spellStart"/>
-      <w:r>
-        <w:rPr>
-          <w:rFonts w:ascii="Arial Unicode MS" w:eastAsia="Arial Unicode MS" w:hAnsi="Arial Unicode MS" w:cs="Arial Unicode MS"/>
-          <w:color w:val="000000" w:themeColor="text1"/>
-          <w:sz w:val="22"/>
-          <w:szCs w:val="22"/>
-          <w:lang w:val="pt-BR"/>
-        </w:rPr>
-        <w:t>del</w:t>
-      </w:r>
-      <w:proofErr w:type="spellEnd"/>
-      <w:r>
-        <w:rPr>
-          <w:rFonts w:ascii="Arial Unicode MS" w:eastAsia="Arial Unicode MS" w:hAnsi="Arial Unicode MS" w:cs="Arial Unicode MS"/>
-          <w:color w:val="000000" w:themeColor="text1"/>
-          <w:sz w:val="22"/>
-          <w:szCs w:val="22"/>
-          <w:lang w:val="pt-BR"/>
-        </w:rPr>
-        <w:t xml:space="preserve"> Na</w:t>
+        <w:t xml:space="preserve"> del Na</w:t>
       </w:r>
       <w:r>
         <w:rPr>
@@ -10977,47 +10718,7 @@
                 <w:color w:val="000000"/>
                 <w:lang w:val="es-CO"/>
               </w:rPr>
-              <w:t xml:space="preserve">Código </w:t>
-            </w:r>
-            <w:proofErr w:type="spellStart"/>
-            <w:r>
-              <w:rPr>
-                <w:rFonts w:ascii="Arial" w:hAnsi="Arial" w:cs="Arial"/>
-                <w:b/>
-                <w:color w:val="000000"/>
-                <w:lang w:val="es-CO"/>
-              </w:rPr>
-              <w:t>Shutterstock</w:t>
-            </w:r>
-            <w:proofErr w:type="spellEnd"/>
-            <w:r>
-              <w:rPr>
-                <w:rFonts w:ascii="Arial" w:hAnsi="Arial" w:cs="Arial"/>
-                <w:b/>
-                <w:color w:val="000000"/>
-                <w:lang w:val="es-CO"/>
-              </w:rPr>
-              <w:t xml:space="preserve"> (o URL o la ruta en </w:t>
-            </w:r>
-            <w:proofErr w:type="spellStart"/>
-            <w:r>
-              <w:rPr>
-                <w:rFonts w:ascii="Arial" w:hAnsi="Arial" w:cs="Arial"/>
-                <w:b/>
-                <w:color w:val="000000"/>
-                <w:lang w:val="es-CO"/>
-              </w:rPr>
-              <w:t>AulaPlaneta</w:t>
-            </w:r>
-            <w:proofErr w:type="spellEnd"/>
-            <w:r>
-              <w:rPr>
-                <w:rFonts w:ascii="Arial" w:hAnsi="Arial" w:cs="Arial"/>
-                <w:b/>
-                <w:color w:val="000000"/>
-                <w:lang w:val="es-CO"/>
-              </w:rPr>
-              <w:t>)</w:t>
+              <w:t>Código Shutterstock (o URL o la ruta en AulaPlaneta)</w:t>
             </w:r>
           </w:p>
         </w:tc>
@@ -11309,20 +11010,8 @@
                 <w:szCs w:val="22"/>
                 <w:lang w:val="pt-BR"/>
               </w:rPr>
-              <w:t xml:space="preserve"> mol de </w:t>
-            </w:r>
-            <w:proofErr w:type="spellStart"/>
-            <w:r>
-              <w:rPr>
-                <w:rFonts w:ascii="Arial Unicode MS" w:eastAsia="Arial Unicode MS" w:hAnsi="Arial Unicode MS" w:cs="Arial Unicode MS"/>
-                <w:color w:val="000000" w:themeColor="text1"/>
-                <w:sz w:val="22"/>
-                <w:szCs w:val="22"/>
-                <w:lang w:val="pt-BR"/>
-              </w:rPr>
-              <w:t>azufre</w:t>
-            </w:r>
-            <w:proofErr w:type="spellEnd"/>
+              <w:t xml:space="preserve"> mol de azufre</w:t>
+            </w:r>
             <w:r>
               <w:rPr>
                 <w:rFonts w:ascii="Arial Unicode MS" w:eastAsia="Arial Unicode MS" w:hAnsi="Arial Unicode MS" w:cs="Arial Unicode MS"/>
@@ -11746,27 +11435,7 @@
           <w:szCs w:val="22"/>
           <w:lang w:val="es-CO"/>
         </w:rPr>
-        <w:t xml:space="preserve"> ingresa a la calculadora de </w:t>
-      </w:r>
-      <w:proofErr w:type="spellStart"/>
-      <w:r>
-        <w:rPr>
-          <w:rFonts w:ascii="Arial Unicode MS" w:eastAsia="Arial Unicode MS" w:hAnsi="Arial Unicode MS" w:cs="Arial Unicode MS"/>
-          <w:sz w:val="22"/>
-          <w:szCs w:val="22"/>
-          <w:lang w:val="es-CO"/>
-        </w:rPr>
-        <w:t>Educaplus</w:t>
-      </w:r>
-      <w:proofErr w:type="spellEnd"/>
-      <w:r>
-        <w:rPr>
-          <w:rFonts w:ascii="Arial Unicode MS" w:eastAsia="Arial Unicode MS" w:hAnsi="Arial Unicode MS" w:cs="Arial Unicode MS"/>
-          <w:sz w:val="22"/>
-          <w:szCs w:val="22"/>
-          <w:lang w:val="es-CO"/>
-        </w:rPr>
-        <w:t xml:space="preserve"> [VER]</w:t>
+        <w:t xml:space="preserve"> ingresa a la calculadora de Educaplus [VER]</w:t>
       </w:r>
       <w:r>
         <w:rPr>
@@ -13047,27 +12716,7 @@
                 <w:color w:val="000000"/>
                 <w:lang w:val="es-CO"/>
               </w:rPr>
-              <w:t xml:space="preserve">Código </w:t>
-            </w:r>
-            <w:proofErr w:type="spellStart"/>
-            <w:r>
-              <w:rPr>
-                <w:rFonts w:ascii="Arial" w:hAnsi="Arial" w:cs="Arial"/>
-                <w:b/>
-                <w:color w:val="000000"/>
-                <w:lang w:val="es-CO"/>
-              </w:rPr>
-              <w:t>Shutterstock</w:t>
-            </w:r>
-            <w:proofErr w:type="spellEnd"/>
-            <w:r>
-              <w:rPr>
-                <w:rFonts w:ascii="Arial" w:hAnsi="Arial" w:cs="Arial"/>
-                <w:b/>
-                <w:color w:val="000000"/>
-                <w:lang w:val="es-CO"/>
-              </w:rPr>
-              <w:t xml:space="preserve"> (o URL o la </w:t>
+              <w:t xml:space="preserve">Código Shutterstock (o URL o la </w:t>
             </w:r>
             <w:r>
               <w:rPr>
@@ -13077,27 +12726,7 @@
                 <w:lang w:val="es-CO"/>
               </w:rPr>
               <w:lastRenderedPageBreak/>
-              <w:t xml:space="preserve">ruta en </w:t>
-            </w:r>
-            <w:proofErr w:type="spellStart"/>
-            <w:r>
-              <w:rPr>
-                <w:rFonts w:ascii="Arial" w:hAnsi="Arial" w:cs="Arial"/>
-                <w:b/>
-                <w:color w:val="000000"/>
-                <w:lang w:val="es-CO"/>
-              </w:rPr>
-              <w:t>AulaPlaneta</w:t>
-            </w:r>
-            <w:proofErr w:type="spellEnd"/>
-            <w:r>
-              <w:rPr>
-                <w:rFonts w:ascii="Arial" w:hAnsi="Arial" w:cs="Arial"/>
-                <w:b/>
-                <w:color w:val="000000"/>
-                <w:lang w:val="es-CO"/>
-              </w:rPr>
-              <w:t>)</w:t>
+              <w:t>ruta en AulaPlaneta)</w:t>
             </w:r>
           </w:p>
         </w:tc>
@@ -13530,7 +13159,7 @@
                 <w:sz w:val="22"/>
                 <w:szCs w:val="22"/>
               </w:rPr>
-              <w:t>Animación que muestra el proceso para realizar conversiones de masa, moles y número de partículas</w:t>
+              <w:t>Secuencia  de imágenes que muestra el proceso para realizar conversiones de masa, moles y número de partículas</w:t>
             </w:r>
           </w:p>
         </w:tc>
@@ -14401,47 +14030,7 @@
                 <w:lang w:val="es-CO"/>
               </w:rPr>
               <w:lastRenderedPageBreak/>
-              <w:t xml:space="preserve">Código </w:t>
-            </w:r>
-            <w:proofErr w:type="spellStart"/>
-            <w:r>
-              <w:rPr>
-                <w:rFonts w:ascii="Arial" w:hAnsi="Arial" w:cs="Arial"/>
-                <w:b/>
-                <w:color w:val="000000"/>
-                <w:lang w:val="es-CO"/>
-              </w:rPr>
-              <w:t>Shutterstock</w:t>
-            </w:r>
-            <w:proofErr w:type="spellEnd"/>
-            <w:r>
-              <w:rPr>
-                <w:rFonts w:ascii="Arial" w:hAnsi="Arial" w:cs="Arial"/>
-                <w:b/>
-                <w:color w:val="000000"/>
-                <w:lang w:val="es-CO"/>
-              </w:rPr>
-              <w:t xml:space="preserve"> (o URL o la ruta en </w:t>
-            </w:r>
-            <w:proofErr w:type="spellStart"/>
-            <w:r>
-              <w:rPr>
-                <w:rFonts w:ascii="Arial" w:hAnsi="Arial" w:cs="Arial"/>
-                <w:b/>
-                <w:color w:val="000000"/>
-                <w:lang w:val="es-CO"/>
-              </w:rPr>
-              <w:t>AulaPlaneta</w:t>
-            </w:r>
-            <w:proofErr w:type="spellEnd"/>
-            <w:r>
-              <w:rPr>
-                <w:rFonts w:ascii="Arial" w:hAnsi="Arial" w:cs="Arial"/>
-                <w:b/>
-                <w:color w:val="000000"/>
-                <w:lang w:val="es-CO"/>
-              </w:rPr>
-              <w:t>)</w:t>
+              <w:t>Código Shutterstock (o URL o la ruta en AulaPlaneta)</w:t>
             </w:r>
           </w:p>
         </w:tc>
@@ -15050,47 +14639,7 @@
                 <w:color w:val="000000"/>
                 <w:lang w:val="es-CO"/>
               </w:rPr>
-              <w:t xml:space="preserve">Código </w:t>
-            </w:r>
-            <w:proofErr w:type="spellStart"/>
-            <w:r>
-              <w:rPr>
-                <w:rFonts w:ascii="Arial" w:hAnsi="Arial" w:cs="Arial"/>
-                <w:b/>
-                <w:color w:val="000000"/>
-                <w:lang w:val="es-CO"/>
-              </w:rPr>
-              <w:t>Shutterstock</w:t>
-            </w:r>
-            <w:proofErr w:type="spellEnd"/>
-            <w:r>
-              <w:rPr>
-                <w:rFonts w:ascii="Arial" w:hAnsi="Arial" w:cs="Arial"/>
-                <w:b/>
-                <w:color w:val="000000"/>
-                <w:lang w:val="es-CO"/>
-              </w:rPr>
-              <w:t xml:space="preserve"> (o URL o la ruta en </w:t>
-            </w:r>
-            <w:proofErr w:type="spellStart"/>
-            <w:r>
-              <w:rPr>
-                <w:rFonts w:ascii="Arial" w:hAnsi="Arial" w:cs="Arial"/>
-                <w:b/>
-                <w:color w:val="000000"/>
-                <w:lang w:val="es-CO"/>
-              </w:rPr>
-              <w:t>AulaPlaneta</w:t>
-            </w:r>
-            <w:proofErr w:type="spellEnd"/>
-            <w:r>
-              <w:rPr>
-                <w:rFonts w:ascii="Arial" w:hAnsi="Arial" w:cs="Arial"/>
-                <w:b/>
-                <w:color w:val="000000"/>
-                <w:lang w:val="es-CO"/>
-              </w:rPr>
-              <w:t>)</w:t>
+              <w:t>Código Shutterstock (o URL o la ruta en AulaPlaneta)</w:t>
             </w:r>
           </w:p>
         </w:tc>
@@ -15148,10 +14697,10 @@
                   <v:path o:extrusionok="f" gradientshapeok="t" o:connecttype="rect"/>
                   <o:lock v:ext="edit" aspectratio="t"/>
                 </v:shapetype>
-                <v:shape id="_x0000_i1025" type="#_x0000_t75" style="width:289.5pt;height:141pt" o:ole="">
+                <v:shape id="_x0000_i1025" type="#_x0000_t75" style="width:289.25pt;height:140.9pt" o:ole="">
                   <v:imagedata r:id="rId25" o:title=""/>
                 </v:shape>
-                <o:OLEObject Type="Embed" ProgID="PBrush" ShapeID="_x0000_i1025" DrawAspect="Content" ObjectID="_1519557606" r:id="rId26"/>
+                <o:OLEObject Type="Embed" ProgID="PBrush" ShapeID="_x0000_i1025" DrawAspect="Content" ObjectID="_1520446151" r:id="rId26"/>
               </w:object>
             </w:r>
           </w:p>
@@ -27615,8 +27164,6 @@
           <w:lang w:val="es-CO"/>
         </w:rPr>
       </w:pPr>
-      <w:bookmarkStart w:id="0" w:name="_GoBack"/>
-      <w:bookmarkEnd w:id="0"/>
     </w:p>
     <w:tbl>
       <w:tblPr>
@@ -30370,7 +29917,7 @@
                 <w:sz w:val="22"/>
                 <w:szCs w:val="22"/>
               </w:rPr>
-              <w:t>Competencias: determinación de la composición porcentual</w:t>
+              <w:t>Competencias: porcentaje de agua en una sal hidratada</w:t>
             </w:r>
           </w:p>
         </w:tc>
@@ -30425,7 +29972,7 @@
                 <w:sz w:val="22"/>
                 <w:szCs w:val="22"/>
               </w:rPr>
-              <w:t>Actividad que propone una práctica de laboratorio para conocer la composición porcentual de un compuesto</w:t>
+              <w:t>Actividad que propone una práctica de laboratorio para determinar el porcentaje de agua en el sulfato cúprico</w:t>
             </w:r>
           </w:p>
         </w:tc>
@@ -30441,6 +29988,8 @@
           <w:szCs w:val="22"/>
         </w:rPr>
       </w:pPr>
+      <w:bookmarkStart w:id="0" w:name="_GoBack"/>
+      <w:bookmarkEnd w:id="0"/>
     </w:p>
     <w:tbl>
       <w:tblPr>
@@ -35020,7 +34569,7 @@
 </file>
 
 <file path=customXml/itemProps1.xml><?xml version="1.0" encoding="utf-8"?>
-<ds:datastoreItem xmlns:ds="http://schemas.openxmlformats.org/officeDocument/2006/customXml" ds:itemID="{B63BBB56-51A2-459D-860B-FD143C543519}">
+<ds:datastoreItem xmlns:ds="http://schemas.openxmlformats.org/officeDocument/2006/customXml" ds:itemID="{4980757E-6BB1-49A2-9905-EFC64ABD29F5}">
   <ds:schemaRefs>
     <ds:schemaRef ds:uri="http://schemas.openxmlformats.org/officeDocument/2006/bibliography"/>
   </ds:schemaRefs>

</xml_diff>